<commit_message>
Update test spec to verify merged field code
</commit_message>
<xml_diff>
--- a/Xenirio.Component.Gutenberg.Test/Resources/SampleFragmentedVariable.docx
+++ b/Xenirio.Component.Gutenberg.Test/Resources/SampleFragmentedVariable.docx
@@ -1,6 +1,6 @@
 
 <file path=word/document.xml><?xml version="1.0" encoding="utf-8"?>
-<w:document xmlns:wpc="http://schemas.microsoft.com/office/word/2010/wordprocessingCanvas" xmlns:mc="http://schemas.openxmlformats.org/markup-compatibility/2006" xmlns:o="urn:schemas-microsoft-com:office:office" xmlns:r="http://schemas.openxmlformats.org/officeDocument/2006/relationships" xmlns:m="http://schemas.openxmlformats.org/officeDocument/2006/math" xmlns:v="urn:schemas-microsoft-com:vml" xmlns:wp14="http://schemas.microsoft.com/office/word/2010/wordprocessingDrawing" xmlns:wp="http://schemas.openxmlformats.org/drawingml/2006/wordprocessingDrawing" xmlns:w10="urn:schemas-microsoft-com:office:word" xmlns:w="http://schemas.openxmlformats.org/wordprocessingml/2006/main" xmlns:w14="http://schemas.microsoft.com/office/word/2010/wordml" xmlns:w15="http://schemas.microsoft.com/office/word/2012/wordml" xmlns:wpg="http://schemas.microsoft.com/office/word/2010/wordprocessingGroup" xmlns:wpi="http://schemas.microsoft.com/office/word/2010/wordprocessingInk" xmlns:wne="http://schemas.microsoft.com/office/word/2006/wordml" xmlns:wps="http://schemas.microsoft.com/office/word/2010/wordprocessingShape" mc:Ignorable="w14 w15 wp14">
+<w:document xmlns:wpc="http://schemas.microsoft.com/office/word/2010/wordprocessingCanvas" xmlns:cx="http://schemas.microsoft.com/office/drawing/2014/chartex" xmlns:cx1="http://schemas.microsoft.com/office/drawing/2015/9/8/chartex" xmlns:cx2="http://schemas.microsoft.com/office/drawing/2015/10/21/chartex" xmlns:cx3="http://schemas.microsoft.com/office/drawing/2016/5/9/chartex" xmlns:cx4="http://schemas.microsoft.com/office/drawing/2016/5/10/chartex" xmlns:cx5="http://schemas.microsoft.com/office/drawing/2016/5/11/chartex" xmlns:cx6="http://schemas.microsoft.com/office/drawing/2016/5/12/chartex" xmlns:cx7="http://schemas.microsoft.com/office/drawing/2016/5/13/chartex" xmlns:cx8="http://schemas.microsoft.com/office/drawing/2016/5/14/chartex" xmlns:mc="http://schemas.openxmlformats.org/markup-compatibility/2006" xmlns:aink="http://schemas.microsoft.com/office/drawing/2016/ink" xmlns:am3d="http://schemas.microsoft.com/office/drawing/2017/model3d" xmlns:o="urn:schemas-microsoft-com:office:office" xmlns:r="http://schemas.openxmlformats.org/officeDocument/2006/relationships" xmlns:m="http://schemas.openxmlformats.org/officeDocument/2006/math" xmlns:v="urn:schemas-microsoft-com:vml" xmlns:wp14="http://schemas.microsoft.com/office/word/2010/wordprocessingDrawing" xmlns:wp="http://schemas.openxmlformats.org/drawingml/2006/wordprocessingDrawing" xmlns:w10="urn:schemas-microsoft-com:office:word" xmlns:w="http://schemas.openxmlformats.org/wordprocessingml/2006/main" xmlns:w14="http://schemas.microsoft.com/office/word/2010/wordml" xmlns:w15="http://schemas.microsoft.com/office/word/2012/wordml" xmlns:w16cid="http://schemas.microsoft.com/office/word/2016/wordml/cid" xmlns:w16se="http://schemas.microsoft.com/office/word/2015/wordml/symex" xmlns:wpg="http://schemas.microsoft.com/office/word/2010/wordprocessingGroup" xmlns:wpi="http://schemas.microsoft.com/office/word/2010/wordprocessingInk" xmlns:wne="http://schemas.microsoft.com/office/word/2006/wordml" xmlns:wps="http://schemas.microsoft.com/office/word/2010/wordprocessingShape" mc:Ignorable="w14 w15 w16se w16cid wp14">
   <w:body>
     <w:tbl>
       <w:tblPr>
@@ -13,12 +13,157 @@
         <w:gridCol w:w="8095"/>
       </w:tblGrid>
       <w:tr>
+        <w:trPr>
+          <w:trHeight w:val="3140"/>
+        </w:trPr>
         <w:tc>
           <w:tcPr>
             <w:tcW w:w="1255" w:type="dxa"/>
           </w:tcPr>
-          <w:bookmarkStart w:id="0" w:name="_GoBack" w:colFirst="1" w:colLast="1"/>
+          <w:p/>
+        </w:tc>
+        <w:tc>
+          <w:tcPr>
+            <w:tcW w:w="8095" w:type="dxa"/>
+          </w:tcPr>
+          <w:p/>
+        </w:tc>
+      </w:tr>
+      <w:tr>
+        <w:trPr>
+          <w:trHeight w:val="2870"/>
+        </w:trPr>
+        <w:tc>
+          <w:tcPr>
+            <w:tcW w:w="1255" w:type="dxa"/>
+          </w:tcPr>
+          <w:p/>
+        </w:tc>
+        <w:tc>
+          <w:tcPr>
+            <w:tcW w:w="8095" w:type="dxa"/>
+          </w:tcPr>
+          <w:p/>
+        </w:tc>
+      </w:tr>
+      <w:tr>
+        <w:trPr>
+          <w:trHeight w:val="1250"/>
+        </w:trPr>
+        <w:tc>
+          <w:tcPr>
+            <w:tcW w:w="1255" w:type="dxa"/>
+          </w:tcPr>
           <w:p>
+            <w:pPr>
+              <w:rPr>
+                <w:cs/>
+              </w:rPr>
+            </w:pPr>
+          </w:p>
+        </w:tc>
+        <w:tc>
+          <w:tcPr>
+            <w:tcW w:w="8095" w:type="dxa"/>
+          </w:tcPr>
+          <w:p/>
+        </w:tc>
+      </w:tr>
+      <w:tr>
+        <w:trPr>
+          <w:trHeight w:val="1610"/>
+        </w:trPr>
+        <w:tc>
+          <w:tcPr>
+            <w:tcW w:w="1255" w:type="dxa"/>
+          </w:tcPr>
+          <w:p>
+            <w:pPr>
+              <w:rPr>
+                <w:cs/>
+              </w:rPr>
+            </w:pPr>
+          </w:p>
+        </w:tc>
+        <w:tc>
+          <w:tcPr>
+            <w:tcW w:w="8095" w:type="dxa"/>
+          </w:tcPr>
+          <w:p/>
+        </w:tc>
+      </w:tr>
+      <w:tr>
+        <w:tc>
+          <w:tcPr>
+            <w:tcW w:w="1255" w:type="dxa"/>
+          </w:tcPr>
+          <w:p>
+            <w:pPr>
+              <w:rPr>
+                <w:cs/>
+              </w:rPr>
+            </w:pPr>
+          </w:p>
+        </w:tc>
+        <w:tc>
+          <w:tcPr>
+            <w:tcW w:w="8095" w:type="dxa"/>
+          </w:tcPr>
+          <w:p/>
+        </w:tc>
+      </w:tr>
+      <w:tr>
+        <w:tc>
+          <w:tcPr>
+            <w:tcW w:w="1255" w:type="dxa"/>
+          </w:tcPr>
+          <w:p>
+            <w:pPr>
+              <w:rPr>
+                <w:cs/>
+              </w:rPr>
+            </w:pPr>
+          </w:p>
+        </w:tc>
+        <w:tc>
+          <w:tcPr>
+            <w:tcW w:w="8095" w:type="dxa"/>
+          </w:tcPr>
+          <w:p/>
+        </w:tc>
+      </w:tr>
+      <w:tr>
+        <w:tc>
+          <w:tcPr>
+            <w:tcW w:w="1255" w:type="dxa"/>
+          </w:tcPr>
+          <w:p>
+            <w:pPr>
+              <w:rPr>
+                <w:cs/>
+              </w:rPr>
+            </w:pPr>
+          </w:p>
+        </w:tc>
+        <w:tc>
+          <w:tcPr>
+            <w:tcW w:w="8095" w:type="dxa"/>
+          </w:tcPr>
+          <w:p/>
+        </w:tc>
+      </w:tr>
+      <w:tr>
+        <w:tc>
+          <w:tcPr>
+            <w:tcW w:w="1255" w:type="dxa"/>
+          </w:tcPr>
+          <w:p>
+            <w:pPr>
+              <w:pStyle w:val="Title"/>
+              <w:rPr>
+                <w:cs/>
+              </w:rPr>
+            </w:pPr>
             <w:r>
               <w:rPr>
                 <w:cs/>
@@ -32,7 +177,11 @@
               <w:instrText xml:space="preserve"> </w:instrText>
             </w:r>
             <w:r>
-              <w:instrText>DOCVARIABLE  Entity.Name</w:instrText>
+              <w:instrText>DOCVARI</w:instrText>
+            </w:r>
+            <w:r>
+              <w:lastRenderedPageBreak/>
+              <w:instrText>ABLE  Entity.Name</w:instrText>
             </w:r>
             <w:r>
               <w:rPr>
@@ -52,7 +201,10 @@
           <w:tcPr>
             <w:tcW w:w="8095" w:type="dxa"/>
           </w:tcPr>
-          <w:p/>
+          <w:p>
+            <w:bookmarkStart w:id="0" w:name="_GoBack"/>
+            <w:bookmarkEnd w:id="0"/>
+          </w:p>
         </w:tc>
       </w:tr>
       <w:tr>
@@ -61,413 +213,20 @@
             <w:tcW w:w="1255" w:type="dxa"/>
           </w:tcPr>
           <w:p>
-            <w:r>
-              <w:rPr>
-                <w:cs/>
-              </w:rPr>
-              <w:fldChar w:fldCharType="begin"/>
-            </w:r>
-            <w:r>
-              <w:rPr>
-                <w:cs/>
-              </w:rPr>
-              <w:instrText xml:space="preserve"> </w:instrText>
-            </w:r>
-            <w:r>
-              <w:instrText>DOCVARIABLE  Entity.Name</w:instrText>
-            </w:r>
-            <w:r>
-              <w:rPr>
-                <w:cs/>
-              </w:rPr>
-              <w:instrText xml:space="preserve"> </w:instrText>
-            </w:r>
-            <w:r>
-              <w:rPr>
-                <w:cs/>
-              </w:rPr>
-              <w:fldChar w:fldCharType="end"/>
-            </w:r>
-          </w:p>
-        </w:tc>
-        <w:tc>
-          <w:tcPr>
-            <w:tcW w:w="8095" w:type="dxa"/>
-          </w:tcPr>
-          <w:p>
             <w:pPr>
               <w:rPr>
-                <w:rFonts w:hint="cs"/>
+                <w:cs/>
               </w:rPr>
             </w:pPr>
           </w:p>
         </w:tc>
+        <w:tc>
+          <w:tcPr>
+            <w:tcW w:w="8095" w:type="dxa"/>
+          </w:tcPr>
+          <w:p/>
+        </w:tc>
       </w:tr>
-      <w:tr>
-        <w:tc>
-          <w:tcPr>
-            <w:tcW w:w="1255" w:type="dxa"/>
-          </w:tcPr>
-          <w:p>
-            <w:pPr>
-              <w:rPr>
-                <w:cs/>
-              </w:rPr>
-            </w:pPr>
-            <w:r>
-              <w:rPr>
-                <w:cs/>
-              </w:rPr>
-              <w:fldChar w:fldCharType="begin"/>
-            </w:r>
-            <w:r>
-              <w:rPr>
-                <w:cs/>
-              </w:rPr>
-              <w:instrText xml:space="preserve"> </w:instrText>
-            </w:r>
-            <w:r>
-              <w:instrText>DOCVARIABLE  Entity.Name</w:instrText>
-            </w:r>
-            <w:r>
-              <w:rPr>
-                <w:cs/>
-              </w:rPr>
-              <w:instrText xml:space="preserve"> </w:instrText>
-            </w:r>
-            <w:r>
-              <w:rPr>
-                <w:cs/>
-              </w:rPr>
-              <w:fldChar w:fldCharType="end"/>
-            </w:r>
-          </w:p>
-        </w:tc>
-        <w:tc>
-          <w:tcPr>
-            <w:tcW w:w="8095" w:type="dxa"/>
-          </w:tcPr>
-          <w:p>
-            <w:pPr>
-              <w:rPr>
-                <w:rFonts w:hint="cs"/>
-              </w:rPr>
-            </w:pPr>
-          </w:p>
-        </w:tc>
-      </w:tr>
-      <w:tr>
-        <w:tc>
-          <w:tcPr>
-            <w:tcW w:w="1255" w:type="dxa"/>
-          </w:tcPr>
-          <w:p>
-            <w:pPr>
-              <w:rPr>
-                <w:cs/>
-              </w:rPr>
-            </w:pPr>
-            <w:r>
-              <w:rPr>
-                <w:cs/>
-              </w:rPr>
-              <w:fldChar w:fldCharType="begin"/>
-            </w:r>
-            <w:r>
-              <w:rPr>
-                <w:cs/>
-              </w:rPr>
-              <w:instrText xml:space="preserve"> </w:instrText>
-            </w:r>
-            <w:r>
-              <w:instrText>DOCVARIABLE  Entity.Name</w:instrText>
-            </w:r>
-            <w:r>
-              <w:rPr>
-                <w:cs/>
-              </w:rPr>
-              <w:instrText xml:space="preserve"> </w:instrText>
-            </w:r>
-            <w:r>
-              <w:rPr>
-                <w:cs/>
-              </w:rPr>
-              <w:fldChar w:fldCharType="end"/>
-            </w:r>
-          </w:p>
-        </w:tc>
-        <w:tc>
-          <w:tcPr>
-            <w:tcW w:w="8095" w:type="dxa"/>
-          </w:tcPr>
-          <w:p>
-            <w:pPr>
-              <w:rPr>
-                <w:rFonts w:hint="cs"/>
-              </w:rPr>
-            </w:pPr>
-          </w:p>
-        </w:tc>
-      </w:tr>
-      <w:tr>
-        <w:tc>
-          <w:tcPr>
-            <w:tcW w:w="1255" w:type="dxa"/>
-          </w:tcPr>
-          <w:p>
-            <w:pPr>
-              <w:rPr>
-                <w:cs/>
-              </w:rPr>
-            </w:pPr>
-            <w:r>
-              <w:rPr>
-                <w:cs/>
-              </w:rPr>
-              <w:fldChar w:fldCharType="begin"/>
-            </w:r>
-            <w:r>
-              <w:rPr>
-                <w:cs/>
-              </w:rPr>
-              <w:instrText xml:space="preserve"> </w:instrText>
-            </w:r>
-            <w:r>
-              <w:instrText>DOCVARIABLE  Entity.Name</w:instrText>
-            </w:r>
-            <w:r>
-              <w:rPr>
-                <w:cs/>
-              </w:rPr>
-              <w:instrText xml:space="preserve"> </w:instrText>
-            </w:r>
-            <w:r>
-              <w:rPr>
-                <w:cs/>
-              </w:rPr>
-              <w:fldChar w:fldCharType="end"/>
-            </w:r>
-          </w:p>
-        </w:tc>
-        <w:tc>
-          <w:tcPr>
-            <w:tcW w:w="8095" w:type="dxa"/>
-          </w:tcPr>
-          <w:p>
-            <w:pPr>
-              <w:rPr>
-                <w:rFonts w:hint="cs"/>
-              </w:rPr>
-            </w:pPr>
-          </w:p>
-        </w:tc>
-      </w:tr>
-      <w:tr>
-        <w:tc>
-          <w:tcPr>
-            <w:tcW w:w="1255" w:type="dxa"/>
-          </w:tcPr>
-          <w:p>
-            <w:pPr>
-              <w:rPr>
-                <w:cs/>
-              </w:rPr>
-            </w:pPr>
-            <w:r>
-              <w:rPr>
-                <w:cs/>
-              </w:rPr>
-              <w:fldChar w:fldCharType="begin"/>
-            </w:r>
-            <w:r>
-              <w:rPr>
-                <w:cs/>
-              </w:rPr>
-              <w:instrText xml:space="preserve"> </w:instrText>
-            </w:r>
-            <w:r>
-              <w:instrText>DOCVARIABLE  Entity.Name</w:instrText>
-            </w:r>
-            <w:r>
-              <w:rPr>
-                <w:cs/>
-              </w:rPr>
-              <w:instrText xml:space="preserve"> </w:instrText>
-            </w:r>
-            <w:r>
-              <w:rPr>
-                <w:cs/>
-              </w:rPr>
-              <w:fldChar w:fldCharType="end"/>
-            </w:r>
-          </w:p>
-        </w:tc>
-        <w:tc>
-          <w:tcPr>
-            <w:tcW w:w="8095" w:type="dxa"/>
-          </w:tcPr>
-          <w:p>
-            <w:pPr>
-              <w:rPr>
-                <w:rFonts w:hint="cs"/>
-              </w:rPr>
-            </w:pPr>
-          </w:p>
-        </w:tc>
-      </w:tr>
-      <w:tr>
-        <w:tc>
-          <w:tcPr>
-            <w:tcW w:w="1255" w:type="dxa"/>
-          </w:tcPr>
-          <w:p>
-            <w:pPr>
-              <w:rPr>
-                <w:cs/>
-              </w:rPr>
-            </w:pPr>
-            <w:r>
-              <w:rPr>
-                <w:cs/>
-              </w:rPr>
-              <w:fldChar w:fldCharType="begin"/>
-            </w:r>
-            <w:r>
-              <w:rPr>
-                <w:cs/>
-              </w:rPr>
-              <w:instrText xml:space="preserve"> </w:instrText>
-            </w:r>
-            <w:r>
-              <w:instrText>DOCVARIABLE  Entity.Name</w:instrText>
-            </w:r>
-            <w:r>
-              <w:rPr>
-                <w:cs/>
-              </w:rPr>
-              <w:instrText xml:space="preserve"> </w:instrText>
-            </w:r>
-            <w:r>
-              <w:rPr>
-                <w:cs/>
-              </w:rPr>
-              <w:fldChar w:fldCharType="end"/>
-            </w:r>
-          </w:p>
-        </w:tc>
-        <w:tc>
-          <w:tcPr>
-            <w:tcW w:w="8095" w:type="dxa"/>
-          </w:tcPr>
-          <w:p>
-            <w:pPr>
-              <w:rPr>
-                <w:rFonts w:hint="cs"/>
-              </w:rPr>
-            </w:pPr>
-          </w:p>
-        </w:tc>
-      </w:tr>
-      <w:tr>
-        <w:tc>
-          <w:tcPr>
-            <w:tcW w:w="1255" w:type="dxa"/>
-          </w:tcPr>
-          <w:p>
-            <w:pPr>
-              <w:rPr>
-                <w:cs/>
-              </w:rPr>
-            </w:pPr>
-            <w:r>
-              <w:rPr>
-                <w:sz w:val="28"/>
-                <w:szCs w:val="36"/>
-                <w:cs/>
-              </w:rPr>
-              <w:fldChar w:fldCharType="begin"/>
-            </w:r>
-            <w:r>
-              <w:rPr>
-                <w:sz w:val="28"/>
-                <w:szCs w:val="36"/>
-                <w:cs/>
-              </w:rPr>
-              <w:instrText xml:space="preserve"> </w:instrText>
-            </w:r>
-            <w:r>
-              <w:rPr>
-                <w:sz w:val="28"/>
-                <w:szCs w:val="36"/>
-              </w:rPr>
-              <w:instrText xml:space="preserve">DOCVARIABLE  </w:instrText>
-            </w:r>
-            <w:r>
-              <w:rPr>
-                <w:sz w:val="28"/>
-                <w:szCs w:val="36"/>
-              </w:rPr>
-              <w:lastRenderedPageBreak/>
-              <w:instrText>Entity.Name</w:instrText>
-            </w:r>
-            <w:r>
-              <w:rPr>
-                <w:sz w:val="28"/>
-                <w:szCs w:val="36"/>
-                <w:cs/>
-              </w:rPr>
-              <w:instrText xml:space="preserve"> </w:instrText>
-            </w:r>
-            <w:r>
-              <w:rPr>
-                <w:sz w:val="28"/>
-                <w:szCs w:val="36"/>
-                <w:cs/>
-              </w:rPr>
-              <w:fldChar w:fldCharType="end"/>
-            </w:r>
-          </w:p>
-        </w:tc>
-        <w:tc>
-          <w:tcPr>
-            <w:tcW w:w="8095" w:type="dxa"/>
-          </w:tcPr>
-          <w:p>
-            <w:pPr>
-              <w:rPr>
-                <w:rFonts w:hint="cs"/>
-              </w:rPr>
-            </w:pPr>
-          </w:p>
-        </w:tc>
-      </w:tr>
-      <w:tr>
-        <w:tc>
-          <w:tcPr>
-            <w:tcW w:w="1255" w:type="dxa"/>
-          </w:tcPr>
-          <w:p>
-            <w:pPr>
-              <w:rPr>
-                <w:cs/>
-              </w:rPr>
-            </w:pPr>
-          </w:p>
-        </w:tc>
-        <w:tc>
-          <w:tcPr>
-            <w:tcW w:w="8095" w:type="dxa"/>
-          </w:tcPr>
-          <w:p>
-            <w:pPr>
-              <w:rPr>
-                <w:rFonts w:hint="cs"/>
-              </w:rPr>
-            </w:pPr>
-          </w:p>
-        </w:tc>
-      </w:tr>
-      <w:bookmarkEnd w:id="0"/>
     </w:tbl>
     <w:p/>
     <w:sectPr>
@@ -481,7 +240,7 @@
 </file>
 
 <file path=word/styles.xml><?xml version="1.0" encoding="utf-8"?>
-<w:styles xmlns:mc="http://schemas.openxmlformats.org/markup-compatibility/2006" xmlns:r="http://schemas.openxmlformats.org/officeDocument/2006/relationships" xmlns:w="http://schemas.openxmlformats.org/wordprocessingml/2006/main" xmlns:w14="http://schemas.microsoft.com/office/word/2010/wordml" xmlns:w15="http://schemas.microsoft.com/office/word/2012/wordml" mc:Ignorable="w14 w15">
+<w:styles xmlns:mc="http://schemas.openxmlformats.org/markup-compatibility/2006" xmlns:r="http://schemas.openxmlformats.org/officeDocument/2006/relationships" xmlns:w="http://schemas.openxmlformats.org/wordprocessingml/2006/main" xmlns:w14="http://schemas.microsoft.com/office/word/2010/wordml" xmlns:w15="http://schemas.microsoft.com/office/word/2012/wordml" xmlns:w16cid="http://schemas.microsoft.com/office/word/2016/wordml/cid" xmlns:w16se="http://schemas.microsoft.com/office/word/2015/wordml/symex" mc:Ignorable="w14 w15 w16se w16cid">
   <w:docDefaults>
     <w:rPrDefault>
       <w:rPr>
@@ -497,7 +256,7 @@
       </w:pPr>
     </w:pPrDefault>
   </w:docDefaults>
-  <w:latentStyles w:defLockedState="0" w:defUIPriority="99" w:defSemiHidden="0" w:defUnhideWhenUsed="0" w:defQFormat="0" w:count="371">
+  <w:latentStyles w:defLockedState="0" w:defUIPriority="99" w:defSemiHidden="0" w:defUnhideWhenUsed="0" w:defQFormat="0" w:count="375">
     <w:lsdException w:name="Normal" w:uiPriority="0" w:qFormat="1"/>
     <w:lsdException w:name="heading 1" w:uiPriority="9" w:qFormat="1"/>
     <w:lsdException w:name="heading 2" w:semiHidden="1" w:uiPriority="9" w:unhideWhenUsed="1" w:qFormat="1"/>
@@ -869,6 +628,10 @@
     <w:lsdException w:name="List Table 5 Dark Accent 6" w:uiPriority="50"/>
     <w:lsdException w:name="List Table 6 Colorful Accent 6" w:uiPriority="51"/>
     <w:lsdException w:name="List Table 7 Colorful Accent 6" w:uiPriority="52"/>
+    <w:lsdException w:name="Mention" w:semiHidden="1" w:unhideWhenUsed="1"/>
+    <w:lsdException w:name="Smart Hyperlink" w:semiHidden="1" w:unhideWhenUsed="1"/>
+    <w:lsdException w:name="Hashtag" w:semiHidden="1" w:unhideWhenUsed="1"/>
+    <w:lsdException w:name="Unresolved Mention" w:semiHidden="1" w:unhideWhenUsed="1"/>
   </w:latentStyles>
   <w:style w:type="paragraph" w:default="1" w:styleId="Normal">
     <w:name w:val="Normal"/>
@@ -919,6 +682,40 @@
         <w:insideV w:val="single" w:sz="4" w:space="0" w:color="auto"/>
       </w:tblBorders>
     </w:tblPr>
+  </w:style>
+  <w:style w:type="paragraph" w:styleId="Title">
+    <w:name w:val="Title"/>
+    <w:basedOn w:val="Normal"/>
+    <w:next w:val="Normal"/>
+    <w:link w:val="TitleChar"/>
+    <w:uiPriority w:val="10"/>
+    <w:qFormat/>
+    <w:rsid w:val="00505599"/>
+    <w:pPr>
+      <w:spacing w:after="0" w:line="240" w:lineRule="auto"/>
+      <w:contextualSpacing/>
+    </w:pPr>
+    <w:rPr>
+      <w:rFonts w:asciiTheme="majorHAnsi" w:eastAsiaTheme="majorEastAsia" w:hAnsiTheme="majorHAnsi" w:cstheme="majorBidi"/>
+      <w:spacing w:val="-10"/>
+      <w:kern w:val="28"/>
+      <w:sz w:val="56"/>
+      <w:szCs w:val="71"/>
+    </w:rPr>
+  </w:style>
+  <w:style w:type="character" w:customStyle="1" w:styleId="TitleChar">
+    <w:name w:val="Title Char"/>
+    <w:basedOn w:val="DefaultParagraphFont"/>
+    <w:link w:val="Title"/>
+    <w:uiPriority w:val="10"/>
+    <w:rsid w:val="00505599"/>
+    <w:rPr>
+      <w:rFonts w:asciiTheme="majorHAnsi" w:eastAsiaTheme="majorEastAsia" w:hAnsiTheme="majorHAnsi" w:cstheme="majorBidi"/>
+      <w:spacing w:val="-10"/>
+      <w:kern w:val="28"/>
+      <w:sz w:val="56"/>
+      <w:szCs w:val="71"/>
+    </w:rPr>
   </w:style>
 </w:styles>
 </file>

</xml_diff>